<commit_message>
ispravka teksta zadatka BirthMunicipalityId umjesto City edit
</commit_message>
<xml_diff>
--- a/RS1_2024_25_template_1/dokumenti/11 rs1-2024-25-ispit-draft1.docx
+++ b/RS1_2024_25_template_1/dokumenti/11 rs1-2024-25-ispit-draft1.docx
@@ -2746,6 +2746,7 @@
           <w:rFonts w:ascii="Calibri" w:eastAsia="Times New Roman" w:hAnsi="Calibri" w:cs="Times New Roman"/>
           <w:b/>
           <w:bCs/>
+          <w:strike/>
           <w:color w:val="000000" w:themeColor="text1"/>
           <w:sz w:val="20"/>
           <w:szCs w:val="20"/>
@@ -2763,7 +2764,7 @@
           <w:szCs w:val="20"/>
           <w:lang w:eastAsia="bs-Latn-BA"/>
         </w:rPr>
-        <w:t xml:space="preserve"> sa filterom po </w:t>
+        <w:t xml:space="preserve"> </w:t>
       </w:r>
       <w:r>
         <w:rPr>
@@ -2773,9 +2774,58 @@
           <w:color w:val="000000" w:themeColor="text1"/>
           <w:sz w:val="20"/>
           <w:szCs w:val="20"/>
+          <w:highlight w:val="yellow"/>
+          <w:lang w:eastAsia="bs-Latn-BA"/>
+        </w:rPr>
+        <w:t>BirthMunicipalityId</w:t>
+      </w:r>
+      <w:r>
+        <w:rPr>
+          <w:rFonts w:ascii="Calibri" w:eastAsia="Times New Roman" w:hAnsi="Calibri" w:cs="Times New Roman"/>
+          <w:b/>
+          <w:bCs/>
+          <w:color w:val="000000" w:themeColor="text1"/>
+          <w:sz w:val="20"/>
+          <w:szCs w:val="20"/>
+          <w:lang w:eastAsia="bs-Latn-BA"/>
+        </w:rPr>
+        <w:t xml:space="preserve"> </w:t>
+      </w:r>
+      <w:r>
+        <w:rPr>
+          <w:rFonts w:ascii="Calibri" w:eastAsia="Times New Roman" w:hAnsi="Calibri" w:cs="Times New Roman"/>
+          <w:b/>
+          <w:bCs/>
+          <w:color w:val="000000" w:themeColor="text1"/>
+          <w:sz w:val="20"/>
+          <w:szCs w:val="20"/>
+          <w:lang w:eastAsia="bs-Latn-BA"/>
+        </w:rPr>
+        <w:t xml:space="preserve">sa filterom po </w:t>
+      </w:r>
+      <w:r>
+        <w:rPr>
+          <w:rFonts w:ascii="Calibri" w:eastAsia="Times New Roman" w:hAnsi="Calibri" w:cs="Times New Roman"/>
+          <w:b/>
+          <w:bCs/>
+          <w:color w:val="000000" w:themeColor="text1"/>
+          <w:sz w:val="20"/>
+          <w:szCs w:val="20"/>
           <w:lang w:eastAsia="bs-Latn-BA"/>
         </w:rPr>
         <w:t>državi</w:t>
+      </w:r>
+      <w:r>
+        <w:rPr>
+          <w:rFonts w:ascii="Calibri" w:eastAsia="Times New Roman" w:hAnsi="Calibri" w:cs="Times New Roman"/>
+          <w:b/>
+          <w:bCs/>
+          <w:color w:val="000000" w:themeColor="text1"/>
+          <w:sz w:val="20"/>
+          <w:szCs w:val="20"/>
+          <w:lang w:eastAsia="bs-Latn-BA"/>
+        </w:rPr>
+        <w:t xml:space="preserve"> </w:t>
       </w:r>
     </w:p>
     <w:p>
@@ -3189,47 +3239,7 @@
           <w:sz w:val="18"/>
           <w:szCs w:val="18"/>
         </w:rPr>
-        <w:t xml:space="preserve">Koristit </w:t>
-      </w:r>
-      <w:r>
-        <w:rPr>
-          <w:color w:val="080808"/>
-          <w:sz w:val="18"/>
-          <w:szCs w:val="18"/>
-        </w:rPr>
-        <w:t xml:space="preserve">mat </w:t>
-      </w:r>
-      <w:r>
-        <w:rPr>
-          <w:color w:val="080808"/>
-          <w:sz w:val="18"/>
-          <w:szCs w:val="18"/>
-        </w:rPr>
-        <w:t xml:space="preserve">modal </w:t>
-      </w:r>
-      <w:r>
-        <w:rPr>
-          <w:color w:val="080808"/>
-          <w:sz w:val="18"/>
-          <w:szCs w:val="18"/>
-        </w:rPr>
-        <w:t>(</w:t>
-      </w:r>
-      <w:r>
-        <w:rPr>
-          <w:color w:val="080808"/>
-          <w:sz w:val="18"/>
-          <w:szCs w:val="18"/>
-        </w:rPr>
-        <w:t>dialog</w:t>
-      </w:r>
-      <w:r>
-        <w:rPr>
-          <w:color w:val="080808"/>
-          <w:sz w:val="18"/>
-          <w:szCs w:val="18"/>
-        </w:rPr>
-        <w:t>)</w:t>
+        <w:t>Koristit mat modal (dialog)</w:t>
       </w:r>
       <w:r>
         <w:rPr>
@@ -4603,6 +4613,7 @@
       <w:r>
         <w:rPr>
           <w:rFonts w:ascii="Calibri" w:eastAsia="Times New Roman" w:hAnsi="Calibri" w:cs="Times New Roman"/>
+          <w:noProof/>
           <w:color w:val="000000"/>
           <w:sz w:val="20"/>
           <w:szCs w:val="20"/>
@@ -4665,6 +4676,7 @@
       <w:r>
         <w:rPr>
           <w:rFonts w:ascii="Calibri" w:eastAsia="Times New Roman" w:hAnsi="Calibri" w:cs="Times New Roman"/>
+          <w:noProof/>
           <w:color w:val="000000"/>
           <w:sz w:val="20"/>
           <w:szCs w:val="20"/>
@@ -8563,7 +8575,6 @@
   <w:style w:type="character" w:default="1" w:styleId="DefaultParagraphFont">
     <w:name w:val="Default Paragraph Font"/>
     <w:uiPriority w:val="1"/>
-    <w:semiHidden/>
     <w:unhideWhenUsed/>
   </w:style>
   <w:style w:type="table" w:default="1" w:styleId="TableNormal">
@@ -9199,6 +9210,12 @@
 </file>
 
 <file path=customXml/item1.xml><?xml version="1.0" encoding="utf-8"?>
+<p:properties xmlns:p="http://schemas.microsoft.com/office/2006/metadata/properties" xmlns:xsi="http://www.w3.org/2001/XMLSchema-instance" xmlns:pc="http://schemas.microsoft.com/office/infopath/2007/PartnerControls">
+  <documentManagement/>
+</p:properties>
+</file>
+
+<file path=customXml/item2.xml><?xml version="1.0" encoding="utf-8"?>
 <ct:contentTypeSchema xmlns:ct="http://schemas.microsoft.com/office/2006/metadata/contentType" xmlns:ma="http://schemas.microsoft.com/office/2006/metadata/properties/metaAttributes" ct:_="" ma:_="" ma:contentTypeName="Document" ma:contentTypeID="0x010100422927A4B14B16408CBADB6036948F55" ma:contentTypeVersion="5" ma:contentTypeDescription="Create a new document." ma:contentTypeScope="" ma:versionID="80034d29b1b19acc9d0b4b9ea877e4fd">
   <xsd:schema xmlns:xsd="http://www.w3.org/2001/XMLSchema" xmlns:xs="http://www.w3.org/2001/XMLSchema" xmlns:p="http://schemas.microsoft.com/office/2006/metadata/properties" xmlns:ns2="a74ba223-5325-45eb-8bb6-4a812c960ff8" targetNamespace="http://schemas.microsoft.com/office/2006/metadata/properties" ma:root="true" ma:fieldsID="c6ff1e20782dbf1414ca9072e0d25d5a" ns2:_="">
     <xsd:import namespace="a74ba223-5325-45eb-8bb6-4a812c960ff8"/>
@@ -9348,17 +9365,7 @@
 </ct:contentTypeSchema>
 </file>
 
-<file path=customXml/item2.xml><?xml version="1.0" encoding="utf-8"?>
-<p:properties xmlns:p="http://schemas.microsoft.com/office/2006/metadata/properties" xmlns:xsi="http://www.w3.org/2001/XMLSchema-instance" xmlns:pc="http://schemas.microsoft.com/office/infopath/2007/PartnerControls">
-  <documentManagement/>
-</p:properties>
-</file>
-
 <file path=customXml/item3.xml><?xml version="1.0" encoding="utf-8"?>
-<b:Sources xmlns:b="http://schemas.openxmlformats.org/officeDocument/2006/bibliography" xmlns="http://schemas.openxmlformats.org/officeDocument/2006/bibliography" SelectedStyle="\APASixthEditionOfficeOnline.xsl" StyleName="APA" Version="6"/>
-</file>
-
-<file path=customXml/item4.xml><?xml version="1.0" encoding="utf-8"?>
 <?mso-contentType ?>
 <FormTemplates xmlns="http://schemas.microsoft.com/sharepoint/v3/contenttype/forms">
   <Display>DocumentLibraryForm</Display>
@@ -9367,7 +9374,20 @@
 </FormTemplates>
 </file>
 
+<file path=customXml/item4.xml><?xml version="1.0" encoding="utf-8"?>
+<b:Sources xmlns:b="http://schemas.openxmlformats.org/officeDocument/2006/bibliography" xmlns="http://schemas.openxmlformats.org/officeDocument/2006/bibliography" SelectedStyle="\APASixthEditionOfficeOnline.xsl" StyleName="APA" Version="6"/>
+</file>
+
 <file path=customXml/itemProps1.xml><?xml version="1.0" encoding="utf-8"?>
+<ds:datastoreItem xmlns:ds="http://schemas.openxmlformats.org/officeDocument/2006/customXml" ds:itemID="{2858620D-265C-49A9-BA68-DC9C22D6937A}">
+  <ds:schemaRefs>
+    <ds:schemaRef ds:uri="http://schemas.microsoft.com/office/2006/metadata/properties"/>
+    <ds:schemaRef ds:uri="http://schemas.microsoft.com/office/infopath/2007/PartnerControls"/>
+  </ds:schemaRefs>
+</ds:datastoreItem>
+</file>
+
+<file path=customXml/itemProps2.xml><?xml version="1.0" encoding="utf-8"?>
 <ds:datastoreItem xmlns:ds="http://schemas.openxmlformats.org/officeDocument/2006/customXml" ds:itemID="{E03B7F04-7518-4AE1-9561-1903B6042C03}">
   <ds:schemaRefs>
     <ds:schemaRef ds:uri="http://schemas.microsoft.com/office/2006/metadata/contentType"/>
@@ -9385,27 +9405,18 @@
 </ds:datastoreItem>
 </file>
 
-<file path=customXml/itemProps2.xml><?xml version="1.0" encoding="utf-8"?>
-<ds:datastoreItem xmlns:ds="http://schemas.openxmlformats.org/officeDocument/2006/customXml" ds:itemID="{2858620D-265C-49A9-BA68-DC9C22D6937A}">
+<file path=customXml/itemProps3.xml><?xml version="1.0" encoding="utf-8"?>
+<ds:datastoreItem xmlns:ds="http://schemas.openxmlformats.org/officeDocument/2006/customXml" ds:itemID="{75F6F26F-B2A8-4CB3-BAC7-7E403602F9ED}">
   <ds:schemaRefs>
-    <ds:schemaRef ds:uri="http://schemas.microsoft.com/office/2006/metadata/properties"/>
-    <ds:schemaRef ds:uri="http://schemas.microsoft.com/office/infopath/2007/PartnerControls"/>
+    <ds:schemaRef ds:uri="http://schemas.microsoft.com/sharepoint/v3/contenttype/forms"/>
   </ds:schemaRefs>
 </ds:datastoreItem>
 </file>
 
-<file path=customXml/itemProps3.xml><?xml version="1.0" encoding="utf-8"?>
+<file path=customXml/itemProps4.xml><?xml version="1.0" encoding="utf-8"?>
 <ds:datastoreItem xmlns:ds="http://schemas.openxmlformats.org/officeDocument/2006/customXml" ds:itemID="{2BBE04FB-160C-47B5-9646-5F88D63E602D}">
   <ds:schemaRefs>
     <ds:schemaRef ds:uri="http://schemas.openxmlformats.org/officeDocument/2006/bibliography"/>
   </ds:schemaRefs>
 </ds:datastoreItem>
-</file>
-
-<file path=customXml/itemProps4.xml><?xml version="1.0" encoding="utf-8"?>
-<ds:datastoreItem xmlns:ds="http://schemas.openxmlformats.org/officeDocument/2006/customXml" ds:itemID="{75F6F26F-B2A8-4CB3-BAC7-7E403602F9ED}">
-  <ds:schemaRefs>
-    <ds:schemaRef ds:uri="http://schemas.microsoft.com/sharepoint/v3/contenttype/forms"/>
-  </ds:schemaRefs>
-</ds:datastoreItem>
 </file>
</xml_diff>